<commit_message>
updated Doc with Rollen und Berechtigungen
</commit_message>
<xml_diff>
--- a/Sportturniere Datenbank.docx
+++ b/Sportturniere Datenbank.docx
@@ -124,7 +124,12 @@
     <w:sdt>
       <w:sdtPr>
         <w:rPr>
+          <w:rFonts w:asciiTheme="minorHAnsi" w:eastAsiaTheme="minorHAnsi" w:hAnsiTheme="minorHAnsi" w:cstheme="minorBidi"/>
           <w:color w:val="000000" w:themeColor="text1"/>
+          <w:kern w:val="2"/>
+          <w:sz w:val="21"/>
+          <w:szCs w:val="22"/>
+          <w:lang w:val="en-US" w:eastAsia="en-US"/>
         </w:rPr>
         <w:id w:val="-743190257"/>
         <w:docPartObj>
@@ -134,14 +139,9 @@
       </w:sdtPr>
       <w:sdtEndPr>
         <w:rPr>
-          <w:rFonts w:asciiTheme="minorHAnsi" w:eastAsiaTheme="minorHAnsi" w:hAnsiTheme="minorHAnsi" w:cstheme="minorBidi"/>
           <w:b/>
           <w:bCs/>
           <w:color w:val="auto"/>
-          <w:kern w:val="2"/>
-          <w:sz w:val="21"/>
-          <w:szCs w:val="22"/>
-          <w:lang w:val="en-US" w:eastAsia="en-US"/>
         </w:rPr>
       </w:sdtEndPr>
       <w:sdtContent>
@@ -166,7 +166,12 @@
               <w:tab w:val="right" w:leader="dot" w:pos="8296"/>
             </w:tabs>
             <w:rPr>
+              <w:rFonts w:eastAsiaTheme="minorEastAsia"/>
               <w:noProof/>
+              <w:sz w:val="24"/>
+              <w:szCs w:val="24"/>
+              <w:lang w:val="en-DE" w:eastAsia="en-DE"/>
+              <w14:ligatures w14:val="standardContextual"/>
             </w:rPr>
           </w:pPr>
           <w:r>
@@ -178,14 +183,14 @@
           <w:r>
             <w:fldChar w:fldCharType="separate"/>
           </w:r>
-          <w:hyperlink w:anchor="_Toc214533699" w:history="1">
+          <w:hyperlink w:anchor="_Toc214706812" w:history="1">
             <w:r>
               <w:rPr>
                 <w:rStyle w:val="Hyperlink"/>
                 <w:noProof/>
                 <w:lang w:val="de-DE"/>
               </w:rPr>
-              <w:t>Szenario:</w:t>
+              <w:t>Szenario</w:t>
             </w:r>
             <w:r>
               <w:rPr>
@@ -206,7 +211,7 @@
                 <w:noProof/>
                 <w:webHidden/>
               </w:rPr>
-              <w:instrText xml:space="preserve"> PAGEREF _Toc214533699 \h </w:instrText>
+              <w:instrText xml:space="preserve"> PAGEREF _Toc214706812 \h </w:instrText>
             </w:r>
             <w:r>
               <w:rPr>
@@ -244,17 +249,22 @@
               <w:tab w:val="right" w:leader="dot" w:pos="8296"/>
             </w:tabs>
             <w:rPr>
+              <w:rFonts w:eastAsiaTheme="minorEastAsia"/>
               <w:noProof/>
+              <w:sz w:val="24"/>
+              <w:szCs w:val="24"/>
+              <w:lang w:val="en-DE" w:eastAsia="en-DE"/>
+              <w14:ligatures w14:val="standardContextual"/>
             </w:rPr>
           </w:pPr>
-          <w:hyperlink w:anchor="_Toc214533700" w:history="1">
+          <w:hyperlink w:anchor="_Toc214706813" w:history="1">
             <w:r>
               <w:rPr>
                 <w:rStyle w:val="Hyperlink"/>
                 <w:noProof/>
                 <w:lang w:val="de-DE"/>
               </w:rPr>
-              <w:t>Zielsetzung und Nutzen:</w:t>
+              <w:t>Zielsetzung und Nutzen</w:t>
             </w:r>
             <w:r>
               <w:rPr>
@@ -275,7 +285,7 @@
                 <w:noProof/>
                 <w:webHidden/>
               </w:rPr>
-              <w:instrText xml:space="preserve"> PAGEREF _Toc214533700 \h </w:instrText>
+              <w:instrText xml:space="preserve"> PAGEREF _Toc214706813 \h </w:instrText>
             </w:r>
             <w:r>
               <w:rPr>
@@ -313,17 +323,22 @@
               <w:tab w:val="right" w:leader="dot" w:pos="8296"/>
             </w:tabs>
             <w:rPr>
+              <w:rFonts w:eastAsiaTheme="minorEastAsia"/>
               <w:noProof/>
+              <w:sz w:val="24"/>
+              <w:szCs w:val="24"/>
+              <w:lang w:val="en-DE" w:eastAsia="en-DE"/>
+              <w14:ligatures w14:val="standardContextual"/>
             </w:rPr>
           </w:pPr>
-          <w:hyperlink w:anchor="_Toc214533701" w:history="1">
+          <w:hyperlink w:anchor="_Toc214706814" w:history="1">
             <w:r>
               <w:rPr>
                 <w:rStyle w:val="Hyperlink"/>
                 <w:noProof/>
                 <w:lang w:val="de-DE"/>
               </w:rPr>
-              <w:t>Abgrenzung des Projekts:</w:t>
+              <w:t>Abgrenzung des Projekts</w:t>
             </w:r>
             <w:r>
               <w:rPr>
@@ -344,7 +359,7 @@
                 <w:noProof/>
                 <w:webHidden/>
               </w:rPr>
-              <w:instrText xml:space="preserve"> PAGEREF _Toc214533701 \h </w:instrText>
+              <w:instrText xml:space="preserve"> PAGEREF _Toc214706814 \h </w:instrText>
             </w:r>
             <w:r>
               <w:rPr>
@@ -382,17 +397,22 @@
               <w:tab w:val="right" w:leader="dot" w:pos="8296"/>
             </w:tabs>
             <w:rPr>
+              <w:rFonts w:eastAsiaTheme="minorEastAsia"/>
               <w:noProof/>
+              <w:sz w:val="24"/>
+              <w:szCs w:val="24"/>
+              <w:lang w:val="en-DE" w:eastAsia="en-DE"/>
+              <w14:ligatures w14:val="standardContextual"/>
             </w:rPr>
           </w:pPr>
-          <w:hyperlink w:anchor="_Toc214533702" w:history="1">
+          <w:hyperlink w:anchor="_Toc214706815" w:history="1">
             <w:r>
               <w:rPr>
                 <w:rStyle w:val="Hyperlink"/>
                 <w:noProof/>
                 <w:lang w:val="de-DE"/>
               </w:rPr>
-              <w:t>Anforderungsanalyse:</w:t>
+              <w:t>Anforderungsanalyse</w:t>
             </w:r>
             <w:r>
               <w:rPr>
@@ -413,7 +433,7 @@
                 <w:noProof/>
                 <w:webHidden/>
               </w:rPr>
-              <w:instrText xml:space="preserve"> PAGEREF _Toc214533702 \h </w:instrText>
+              <w:instrText xml:space="preserve"> PAGEREF _Toc214706815 \h </w:instrText>
             </w:r>
             <w:r>
               <w:rPr>
@@ -451,10 +471,15 @@
               <w:tab w:val="right" w:leader="dot" w:pos="8296"/>
             </w:tabs>
             <w:rPr>
+              <w:rFonts w:eastAsiaTheme="minorEastAsia"/>
               <w:noProof/>
+              <w:sz w:val="24"/>
+              <w:szCs w:val="24"/>
+              <w:lang w:val="en-DE" w:eastAsia="en-DE"/>
+              <w14:ligatures w14:val="standardContextual"/>
             </w:rPr>
           </w:pPr>
-          <w:hyperlink w:anchor="_Toc214533703" w:history="1">
+          <w:hyperlink w:anchor="_Toc214706816" w:history="1">
             <w:r>
               <w:rPr>
                 <w:rStyle w:val="Hyperlink"/>
@@ -482,7 +507,7 @@
                 <w:noProof/>
                 <w:webHidden/>
               </w:rPr>
-              <w:instrText xml:space="preserve"> PAGEREF _Toc214533703 \h </w:instrText>
+              <w:instrText xml:space="preserve"> PAGEREF _Toc214706816 \h </w:instrText>
             </w:r>
             <w:r>
               <w:rPr>
@@ -503,6 +528,80 @@
                 <w:webHidden/>
               </w:rPr>
               <w:t>6</w:t>
+            </w:r>
+            <w:r>
+              <w:rPr>
+                <w:noProof/>
+                <w:webHidden/>
+              </w:rPr>
+              <w:fldChar w:fldCharType="end"/>
+            </w:r>
+          </w:hyperlink>
+        </w:p>
+        <w:p>
+          <w:pPr>
+            <w:pStyle w:val="TOC1"/>
+            <w:tabs>
+              <w:tab w:val="right" w:leader="dot" w:pos="8296"/>
+            </w:tabs>
+            <w:rPr>
+              <w:rFonts w:eastAsiaTheme="minorEastAsia"/>
+              <w:noProof/>
+              <w:sz w:val="24"/>
+              <w:szCs w:val="24"/>
+              <w:lang w:val="en-DE" w:eastAsia="en-DE"/>
+              <w14:ligatures w14:val="standardContextual"/>
+            </w:rPr>
+          </w:pPr>
+          <w:hyperlink w:anchor="_Toc214706817" w:history="1">
+            <w:r>
+              <w:rPr>
+                <w:rStyle w:val="Hyperlink"/>
+                <w:noProof/>
+                <w:lang w:val="de-DE"/>
+              </w:rPr>
+              <w:t>Rollen und Berechtigungen</w:t>
+            </w:r>
+            <w:r>
+              <w:rPr>
+                <w:noProof/>
+                <w:webHidden/>
+              </w:rPr>
+              <w:tab/>
+            </w:r>
+            <w:r>
+              <w:rPr>
+                <w:noProof/>
+                <w:webHidden/>
+              </w:rPr>
+              <w:fldChar w:fldCharType="begin"/>
+            </w:r>
+            <w:r>
+              <w:rPr>
+                <w:noProof/>
+                <w:webHidden/>
+              </w:rPr>
+              <w:instrText xml:space="preserve"> PAGEREF _Toc214706817 \h </w:instrText>
+            </w:r>
+            <w:r>
+              <w:rPr>
+                <w:noProof/>
+                <w:webHidden/>
+              </w:rPr>
+            </w:r>
+            <w:r>
+              <w:rPr>
+                <w:noProof/>
+                <w:webHidden/>
+              </w:rPr>
+              <w:fldChar w:fldCharType="separate"/>
+            </w:r>
+            <w:r>
+              <w:rPr>
+                <w:noProof/>
+                <w:webHidden/>
+              </w:rPr>
+              <w:t>7</w:t>
             </w:r>
             <w:r>
               <w:rPr>
@@ -545,12 +644,13 @@
           <w:lang w:val="de-DE"/>
         </w:rPr>
       </w:pPr>
-      <w:bookmarkStart w:id="0" w:name="_Toc214533699"/>
-      <w:r>
-        <w:rPr>
-          <w:lang w:val="de-DE"/>
-        </w:rPr>
-        <w:t>Szenario:</w:t>
+      <w:bookmarkStart w:id="0" w:name="_Toc214706812"/>
+      <w:r>
+        <w:rPr>
+          <w:lang w:val="de-DE"/>
+        </w:rPr>
+        <w:lastRenderedPageBreak/>
+        <w:t>Szenario</w:t>
       </w:r>
       <w:bookmarkEnd w:id="0"/>
     </w:p>
@@ -854,18 +954,12 @@
           <w:lang w:val="de-DE"/>
         </w:rPr>
       </w:pPr>
-      <w:bookmarkStart w:id="1" w:name="_Toc214533700"/>
+      <w:bookmarkStart w:id="1" w:name="_Toc214706813"/>
       <w:r>
         <w:rPr>
           <w:lang w:val="de-DE"/>
         </w:rPr>
         <w:t>Zielsetzung und Nutzen</w:t>
-      </w:r>
-      <w:r>
-        <w:rPr>
-          <w:lang w:val="de-DE"/>
-        </w:rPr>
-        <w:t>:</w:t>
       </w:r>
       <w:bookmarkEnd w:id="1"/>
     </w:p>
@@ -1180,12 +1274,13 @@
           <w:lang w:val="de-DE"/>
         </w:rPr>
       </w:pPr>
-      <w:bookmarkStart w:id="2" w:name="_Toc214533701"/>
-      <w:r>
-        <w:rPr>
-          <w:lang w:val="de-DE"/>
-        </w:rPr>
-        <w:t>Abgrenzung des Projekts:</w:t>
+      <w:bookmarkStart w:id="2" w:name="_Toc214706814"/>
+      <w:r>
+        <w:rPr>
+          <w:lang w:val="de-DE"/>
+        </w:rPr>
+        <w:lastRenderedPageBreak/>
+        <w:t>Abgrenzung des Projekts</w:t>
       </w:r>
       <w:bookmarkEnd w:id="2"/>
     </w:p>
@@ -1655,7 +1750,7 @@
           <w:lang w:val="de-DE"/>
         </w:rPr>
       </w:pPr>
-      <w:bookmarkStart w:id="3" w:name="_Toc214533702"/>
+      <w:bookmarkStart w:id="3" w:name="_Toc214706815"/>
       <w:r>
         <w:rPr>
           <w:rStyle w:val="Heading1Char"/>
@@ -1683,13 +1778,6 @@
           <w:lang w:val="de-DE"/>
         </w:rPr>
         <w:t>e</w:t>
-      </w:r>
-      <w:r>
-        <w:rPr>
-          <w:rStyle w:val="Heading1Char"/>
-          <w:lang w:val="de-DE"/>
-        </w:rPr>
-        <w:t>:</w:t>
       </w:r>
       <w:bookmarkEnd w:id="3"/>
     </w:p>
@@ -1875,6 +1963,7 @@
           <w:bCs/>
           <w:lang w:val="de-DE"/>
         </w:rPr>
+        <w:lastRenderedPageBreak/>
         <w:t>Saison</w:t>
       </w:r>
     </w:p>
@@ -2570,7 +2659,7 @@
           <w:lang w:val="de-DE"/>
         </w:rPr>
       </w:pPr>
-      <w:bookmarkStart w:id="4" w:name="_Toc214533703"/>
+      <w:bookmarkStart w:id="4" w:name="_Toc214706816"/>
       <w:r>
         <w:rPr>
           <w:lang w:val="de-DE"/>
@@ -2751,13 +2840,414 @@
           <w:lang w:val="de-DE"/>
         </w:rPr>
       </w:pPr>
+      <w:r>
+        <w:rPr>
+          <w:lang w:val="de-DE"/>
+        </w:rPr>
+        <w:br w:type="page"/>
+      </w:r>
+    </w:p>
+    <w:p>
+      <w:pPr>
+        <w:pStyle w:val="Heading1"/>
+        <w:rPr>
+          <w:lang w:val="de-DE"/>
+        </w:rPr>
+      </w:pPr>
+      <w:bookmarkStart w:id="5" w:name="_Toc214706817"/>
+      <w:r>
+        <w:rPr>
+          <w:lang w:val="de-DE"/>
+        </w:rPr>
+        <w:lastRenderedPageBreak/>
+        <w:t>Rollen und Berechtigungen</w:t>
+      </w:r>
+      <w:bookmarkEnd w:id="5"/>
+    </w:p>
+    <w:tbl>
+      <w:tblPr>
+        <w:tblStyle w:val="TableGrid"/>
+        <w:tblW w:w="0" w:type="auto"/>
+        <w:tblLook w:val="04A0" w:firstRow="1" w:lastRow="0" w:firstColumn="1" w:lastColumn="0" w:noHBand="0" w:noVBand="1"/>
+      </w:tblPr>
+      <w:tblGrid>
+        <w:gridCol w:w="2765"/>
+        <w:gridCol w:w="2765"/>
+        <w:gridCol w:w="2766"/>
+      </w:tblGrid>
+      <w:tr>
+        <w:tc>
+          <w:tcPr>
+            <w:tcW w:w="2765" w:type="dxa"/>
+          </w:tcPr>
+          <w:p>
+            <w:pPr>
+              <w:rPr>
+                <w:b/>
+                <w:bCs/>
+                <w:lang w:val="de-DE"/>
+              </w:rPr>
+            </w:pPr>
+            <w:r>
+              <w:rPr>
+                <w:b/>
+                <w:bCs/>
+                <w:lang w:val="de-DE"/>
+              </w:rPr>
+              <w:t>Rolle</w:t>
+            </w:r>
+          </w:p>
+        </w:tc>
+        <w:tc>
+          <w:tcPr>
+            <w:tcW w:w="2765" w:type="dxa"/>
+          </w:tcPr>
+          <w:p>
+            <w:pPr>
+              <w:rPr>
+                <w:b/>
+                <w:bCs/>
+                <w:lang w:val="de-DE"/>
+              </w:rPr>
+            </w:pPr>
+            <w:r>
+              <w:rPr>
+                <w:b/>
+                <w:bCs/>
+                <w:lang w:val="de-DE"/>
+              </w:rPr>
+              <w:t>Berechtigung</w:t>
+            </w:r>
+          </w:p>
+        </w:tc>
+        <w:tc>
+          <w:tcPr>
+            <w:tcW w:w="2766" w:type="dxa"/>
+          </w:tcPr>
+          <w:p>
+            <w:pPr>
+              <w:rPr>
+                <w:b/>
+                <w:bCs/>
+                <w:lang w:val="de-DE"/>
+              </w:rPr>
+            </w:pPr>
+            <w:r>
+              <w:rPr>
+                <w:b/>
+                <w:bCs/>
+                <w:lang w:val="de-DE"/>
+              </w:rPr>
+              <w:t>Tabellen</w:t>
+            </w:r>
+          </w:p>
+        </w:tc>
+      </w:tr>
+      <w:tr>
+        <w:tc>
+          <w:tcPr>
+            <w:tcW w:w="2765" w:type="dxa"/>
+          </w:tcPr>
+          <w:p>
+            <w:pPr>
+              <w:rPr>
+                <w:lang w:val="de-DE"/>
+              </w:rPr>
+            </w:pPr>
+            <w:r>
+              <w:rPr>
+                <w:lang w:val="de-DE"/>
+              </w:rPr>
+              <w:t>Vereins</w:t>
+            </w:r>
+            <w:r>
+              <w:rPr>
+                <w:lang w:val="de-DE"/>
+              </w:rPr>
+              <w:t>manager</w:t>
+            </w:r>
+          </w:p>
+        </w:tc>
+        <w:tc>
+          <w:tcPr>
+            <w:tcW w:w="2765" w:type="dxa"/>
+          </w:tcPr>
+          <w:p>
+            <w:pPr>
+              <w:rPr>
+                <w:lang w:val="de-DE"/>
+              </w:rPr>
+            </w:pPr>
+            <w:r>
+              <w:rPr>
+                <w:lang w:val="de-DE"/>
+              </w:rPr>
+              <w:t>Insert</w:t>
+            </w:r>
+          </w:p>
+        </w:tc>
+        <w:tc>
+          <w:tcPr>
+            <w:tcW w:w="2766" w:type="dxa"/>
+          </w:tcPr>
+          <w:p>
+            <w:pPr>
+              <w:rPr>
+                <w:lang w:val="de-DE"/>
+              </w:rPr>
+            </w:pPr>
+            <w:r>
+              <w:rPr>
+                <w:lang w:val="de-DE"/>
+              </w:rPr>
+              <w:t xml:space="preserve">Player, </w:t>
+            </w:r>
+            <w:r>
+              <w:rPr>
+                <w:lang w:val="de-DE"/>
+              </w:rPr>
+              <w:t>Player_Team</w:t>
+            </w:r>
+          </w:p>
+        </w:tc>
+      </w:tr>
+      <w:tr>
+        <w:tc>
+          <w:tcPr>
+            <w:tcW w:w="2765" w:type="dxa"/>
+          </w:tcPr>
+          <w:p>
+            <w:pPr>
+              <w:rPr>
+                <w:lang w:val="de-DE"/>
+              </w:rPr>
+            </w:pPr>
+            <w:r>
+              <w:rPr>
+                <w:lang w:val="de-DE"/>
+              </w:rPr>
+              <w:t>Turnierveranstalter</w:t>
+            </w:r>
+          </w:p>
+        </w:tc>
+        <w:tc>
+          <w:tcPr>
+            <w:tcW w:w="2765" w:type="dxa"/>
+          </w:tcPr>
+          <w:p>
+            <w:pPr>
+              <w:rPr>
+                <w:lang w:val="de-DE"/>
+              </w:rPr>
+            </w:pPr>
+            <w:r>
+              <w:rPr>
+                <w:lang w:val="de-DE"/>
+              </w:rPr>
+              <w:t>Insert</w:t>
+            </w:r>
+          </w:p>
+        </w:tc>
+        <w:tc>
+          <w:tcPr>
+            <w:tcW w:w="2766" w:type="dxa"/>
+          </w:tcPr>
+          <w:p>
+            <w:pPr>
+              <w:rPr>
+                <w:lang w:val="de-DE"/>
+              </w:rPr>
+            </w:pPr>
+            <w:r>
+              <w:rPr>
+                <w:lang w:val="de-DE"/>
+              </w:rPr>
+              <w:t>Competition, Game</w:t>
+            </w:r>
+            <w:r>
+              <w:rPr>
+                <w:lang w:val="de-DE"/>
+              </w:rPr>
+              <w:t>, Comp_Team</w:t>
+            </w:r>
+          </w:p>
+        </w:tc>
+      </w:tr>
+      <w:tr>
+        <w:tc>
+          <w:tcPr>
+            <w:tcW w:w="2765" w:type="dxa"/>
+          </w:tcPr>
+          <w:p>
+            <w:pPr>
+              <w:rPr>
+                <w:lang w:val="de-DE"/>
+              </w:rPr>
+            </w:pPr>
+            <w:r>
+              <w:rPr>
+                <w:lang w:val="de-DE"/>
+              </w:rPr>
+              <w:t xml:space="preserve">Game </w:t>
+            </w:r>
+            <w:r>
+              <w:rPr>
+                <w:lang w:val="de-DE"/>
+              </w:rPr>
+              <w:t>Logger</w:t>
+            </w:r>
+          </w:p>
+        </w:tc>
+        <w:tc>
+          <w:tcPr>
+            <w:tcW w:w="2765" w:type="dxa"/>
+          </w:tcPr>
+          <w:p>
+            <w:pPr>
+              <w:rPr>
+                <w:lang w:val="de-DE"/>
+              </w:rPr>
+            </w:pPr>
+            <w:r>
+              <w:rPr>
+                <w:lang w:val="de-DE"/>
+              </w:rPr>
+              <w:t>Insert</w:t>
+            </w:r>
+            <w:r>
+              <w:rPr>
+                <w:lang w:val="de-DE"/>
+              </w:rPr>
+              <w:t>, Update</w:t>
+            </w:r>
+          </w:p>
+        </w:tc>
+        <w:tc>
+          <w:tcPr>
+            <w:tcW w:w="2766" w:type="dxa"/>
+          </w:tcPr>
+          <w:p>
+            <w:r>
+              <w:t>Game</w:t>
+            </w:r>
+            <w:r>
+              <w:t>_</w:t>
+            </w:r>
+            <w:r>
+              <w:t>Event</w:t>
+            </w:r>
+            <w:r>
+              <w:t xml:space="preserve">, </w:t>
+            </w:r>
+            <w:r>
+              <w:t>Game(home_s</w:t>
+            </w:r>
+            <w:r>
+              <w:t>core, away_score)</w:t>
+            </w:r>
+          </w:p>
+        </w:tc>
+      </w:tr>
+      <w:tr>
+        <w:tc>
+          <w:tcPr>
+            <w:tcW w:w="2765" w:type="dxa"/>
+          </w:tcPr>
+          <w:p>
+            <w:pPr>
+              <w:rPr>
+                <w:lang w:val="de-DE"/>
+              </w:rPr>
+            </w:pPr>
+            <w:r>
+              <w:rPr>
+                <w:lang w:val="de-DE"/>
+              </w:rPr>
+              <w:t>V</w:t>
+            </w:r>
+            <w:r>
+              <w:t>iewer</w:t>
+            </w:r>
+          </w:p>
+        </w:tc>
+        <w:tc>
+          <w:tcPr>
+            <w:tcW w:w="2765" w:type="dxa"/>
+          </w:tcPr>
+          <w:p>
+            <w:pPr>
+              <w:rPr>
+                <w:lang w:val="de-DE"/>
+              </w:rPr>
+            </w:pPr>
+            <w:r>
+              <w:rPr>
+                <w:lang w:val="de-DE"/>
+              </w:rPr>
+              <w:t>Select</w:t>
+            </w:r>
+            <w:r>
+              <w:rPr>
+                <w:lang w:val="de-DE"/>
+              </w:rPr>
+              <w:t>, Show</w:t>
+            </w:r>
+          </w:p>
+        </w:tc>
+        <w:tc>
+          <w:tcPr>
+            <w:tcW w:w="2766" w:type="dxa"/>
+          </w:tcPr>
+          <w:p>
+            <w:r>
+              <w:t>All</w:t>
+            </w:r>
+          </w:p>
+        </w:tc>
+      </w:tr>
+      <w:tr>
+        <w:tc>
+          <w:tcPr>
+            <w:tcW w:w="2765" w:type="dxa"/>
+          </w:tcPr>
+          <w:p>
+            <w:r>
+              <w:t>Admin</w:t>
+            </w:r>
+          </w:p>
+        </w:tc>
+        <w:tc>
+          <w:tcPr>
+            <w:tcW w:w="2765" w:type="dxa"/>
+          </w:tcPr>
+          <w:p>
+            <w:r>
+              <w:t>All</w:t>
+            </w:r>
+          </w:p>
+        </w:tc>
+        <w:tc>
+          <w:tcPr>
+            <w:tcW w:w="2766" w:type="dxa"/>
+          </w:tcPr>
+          <w:p>
+            <w:r>
+              <w:t>All</w:t>
+            </w:r>
+          </w:p>
+        </w:tc>
+      </w:tr>
+    </w:tbl>
+    <w:p>
+      <w:r>
+        <w:t xml:space="preserve"> </w:t>
+      </w:r>
     </w:p>
     <w:p>
       <w:pPr>
         <w:rPr>
           <w:b/>
           <w:bCs/>
-          <w:lang w:val="de-DE"/>
         </w:rPr>
       </w:pPr>
     </w:p>
@@ -2769,7 +3259,6 @@
         <w:rPr>
           <w:b/>
           <w:bCs/>
-          <w:lang w:val="de-DE"/>
         </w:rPr>
       </w:pPr>
     </w:p>
@@ -2781,7 +3270,6 @@
         <w:rPr>
           <w:b/>
           <w:bCs/>
-          <w:lang w:val="de-DE"/>
         </w:rPr>
       </w:pPr>
     </w:p>
@@ -2790,9 +3278,6 @@
         <w:tabs>
           <w:tab w:val="left" w:pos="1210"/>
         </w:tabs>
-        <w:rPr>
-          <w:lang w:val="de-DE"/>
-        </w:rPr>
       </w:pPr>
     </w:p>
     <w:sectPr>
@@ -2844,6 +3329,7 @@
         <w:docPartUnique/>
       </w:docPartObj>
     </w:sdtPr>
+    <w:sdtEndPr/>
     <w:sdtContent>
       <w:p>
         <w:pPr>
@@ -5541,6 +6027,7 @@
   <w:style w:type="character" w:default="1" w:styleId="DefaultParagraphFont">
     <w:name w:val="Default Paragraph Font"/>
     <w:uiPriority w:val="1"/>
+    <w:semiHidden/>
     <w:unhideWhenUsed/>
   </w:style>
   <w:style w:type="table" w:default="1" w:styleId="TableNormal">
@@ -5952,6 +6439,25 @@
       <w:u w:val="single"/>
     </w:rPr>
   </w:style>
+  <w:style w:type="table" w:styleId="TableGrid">
+    <w:name w:val="Table Grid"/>
+    <w:basedOn w:val="TableNormal"/>
+    <w:uiPriority w:val="39"/>
+    <w:rsid w:val="00096D36"/>
+    <w:pPr>
+      <w:spacing w:after="0" w:line="240" w:lineRule="auto"/>
+    </w:pPr>
+    <w:tblPr>
+      <w:tblBorders>
+        <w:top w:val="single" w:sz="4" w:space="0" w:color="auto"/>
+        <w:left w:val="single" w:sz="4" w:space="0" w:color="auto"/>
+        <w:bottom w:val="single" w:sz="4" w:space="0" w:color="auto"/>
+        <w:right w:val="single" w:sz="4" w:space="0" w:color="auto"/>
+        <w:insideH w:val="single" w:sz="4" w:space="0" w:color="auto"/>
+        <w:insideV w:val="single" w:sz="4" w:space="0" w:color="auto"/>
+      </w:tblBorders>
+    </w:tblPr>
+  </w:style>
 </w:styles>
 </file>
 

</xml_diff>

<commit_message>
updated Doc with Roles
</commit_message>
<xml_diff>
--- a/Sportturniere Datenbank.docx
+++ b/Sportturniere Datenbank.docx
@@ -2871,14 +2871,19 @@
         <w:tblLook w:val="04A0" w:firstRow="1" w:lastRow="0" w:firstColumn="1" w:lastColumn="0" w:noHBand="0" w:noVBand="1"/>
       </w:tblPr>
       <w:tblGrid>
-        <w:gridCol w:w="2765"/>
-        <w:gridCol w:w="2765"/>
-        <w:gridCol w:w="2766"/>
+        <w:gridCol w:w="2757"/>
+        <w:gridCol w:w="2748"/>
+        <w:gridCol w:w="2755"/>
       </w:tblGrid>
       <w:tr>
         <w:tc>
           <w:tcPr>
             <w:tcW w:w="2765" w:type="dxa"/>
+            <w:tcBorders>
+              <w:top w:val="single" w:sz="12" w:space="0" w:color="auto"/>
+              <w:left w:val="single" w:sz="18" w:space="0" w:color="auto"/>
+              <w:bottom w:val="single" w:sz="12" w:space="0" w:color="auto"/>
+            </w:tcBorders>
           </w:tcPr>
           <w:p>
             <w:pPr>
@@ -2896,6 +2901,467 @@
               </w:rPr>
               <w:t>Rolle</w:t>
             </w:r>
+          </w:p>
+        </w:tc>
+        <w:tc>
+          <w:tcPr>
+            <w:tcW w:w="2765" w:type="dxa"/>
+            <w:tcBorders>
+              <w:top w:val="single" w:sz="12" w:space="0" w:color="auto"/>
+              <w:bottom w:val="single" w:sz="12" w:space="0" w:color="auto"/>
+            </w:tcBorders>
+          </w:tcPr>
+          <w:p>
+            <w:pPr>
+              <w:rPr>
+                <w:b/>
+                <w:bCs/>
+                <w:lang w:val="de-DE"/>
+              </w:rPr>
+            </w:pPr>
+            <w:r>
+              <w:rPr>
+                <w:b/>
+                <w:bCs/>
+                <w:lang w:val="de-DE"/>
+              </w:rPr>
+              <w:t>Berechtigung</w:t>
+            </w:r>
+          </w:p>
+        </w:tc>
+        <w:tc>
+          <w:tcPr>
+            <w:tcW w:w="2766" w:type="dxa"/>
+            <w:tcBorders>
+              <w:top w:val="single" w:sz="12" w:space="0" w:color="auto"/>
+              <w:bottom w:val="single" w:sz="12" w:space="0" w:color="auto"/>
+              <w:right w:val="single" w:sz="18" w:space="0" w:color="auto"/>
+            </w:tcBorders>
+          </w:tcPr>
+          <w:p>
+            <w:pPr>
+              <w:rPr>
+                <w:b/>
+                <w:bCs/>
+                <w:lang w:val="de-DE"/>
+              </w:rPr>
+            </w:pPr>
+            <w:r>
+              <w:rPr>
+                <w:b/>
+                <w:bCs/>
+                <w:lang w:val="de-DE"/>
+              </w:rPr>
+              <w:t>Tabellen</w:t>
+            </w:r>
+          </w:p>
+        </w:tc>
+      </w:tr>
+      <w:tr>
+        <w:tc>
+          <w:tcPr>
+            <w:tcW w:w="2765" w:type="dxa"/>
+            <w:tcBorders>
+              <w:top w:val="single" w:sz="12" w:space="0" w:color="auto"/>
+              <w:left w:val="single" w:sz="18" w:space="0" w:color="auto"/>
+            </w:tcBorders>
+          </w:tcPr>
+          <w:p>
+            <w:pPr>
+              <w:rPr>
+                <w:lang w:val="de-DE"/>
+              </w:rPr>
+            </w:pPr>
+            <w:r>
+              <w:rPr>
+                <w:lang w:val="de-DE"/>
+              </w:rPr>
+              <w:t>Vereins</w:t>
+            </w:r>
+            <w:r>
+              <w:rPr>
+                <w:lang w:val="de-DE"/>
+              </w:rPr>
+              <w:t>manager</w:t>
+            </w:r>
+          </w:p>
+        </w:tc>
+        <w:tc>
+          <w:tcPr>
+            <w:tcW w:w="2765" w:type="dxa"/>
+            <w:tcBorders>
+              <w:top w:val="single" w:sz="12" w:space="0" w:color="auto"/>
+            </w:tcBorders>
+          </w:tcPr>
+          <w:p>
+            <w:pPr>
+              <w:rPr>
+                <w:lang w:val="de-DE"/>
+              </w:rPr>
+            </w:pPr>
+            <w:r>
+              <w:rPr>
+                <w:lang w:val="de-DE"/>
+              </w:rPr>
+              <w:t>Insert</w:t>
+            </w:r>
+            <w:r>
+              <w:rPr>
+                <w:lang w:val="de-DE"/>
+              </w:rPr>
+              <w:t>, update</w:t>
+            </w:r>
+            <w:r>
+              <w:rPr>
+                <w:lang w:val="de-DE"/>
+              </w:rPr>
+              <w:t xml:space="preserve">, </w:t>
+            </w:r>
+            <w:proofErr w:type="spellStart"/>
+            <w:r>
+              <w:rPr>
+                <w:lang w:val="de-DE"/>
+              </w:rPr>
+              <w:t>select</w:t>
+            </w:r>
+            <w:proofErr w:type="spellEnd"/>
+          </w:p>
+        </w:tc>
+        <w:tc>
+          <w:tcPr>
+            <w:tcW w:w="2766" w:type="dxa"/>
+            <w:tcBorders>
+              <w:top w:val="single" w:sz="12" w:space="0" w:color="auto"/>
+              <w:right w:val="single" w:sz="18" w:space="0" w:color="auto"/>
+            </w:tcBorders>
+          </w:tcPr>
+          <w:p>
+            <w:pPr>
+              <w:rPr>
+                <w:lang w:val="de-DE"/>
+              </w:rPr>
+            </w:pPr>
+            <w:r>
+              <w:rPr>
+                <w:lang w:val="de-DE"/>
+              </w:rPr>
+              <w:t xml:space="preserve">Player, </w:t>
+            </w:r>
+            <w:r>
+              <w:rPr>
+                <w:lang w:val="de-DE"/>
+              </w:rPr>
+              <w:t>Player_Team</w:t>
+            </w:r>
+          </w:p>
+        </w:tc>
+      </w:tr>
+      <w:tr>
+        <w:tc>
+          <w:tcPr>
+            <w:tcW w:w="2765" w:type="dxa"/>
+            <w:tcBorders>
+              <w:left w:val="single" w:sz="18" w:space="0" w:color="auto"/>
+              <w:bottom w:val="single" w:sz="12" w:space="0" w:color="auto"/>
+            </w:tcBorders>
+          </w:tcPr>
+          <w:p>
+            <w:pPr>
+              <w:rPr>
+                <w:lang w:val="de-DE"/>
+              </w:rPr>
+            </w:pPr>
+          </w:p>
+        </w:tc>
+        <w:tc>
+          <w:tcPr>
+            <w:tcW w:w="2765" w:type="dxa"/>
+            <w:tcBorders>
+              <w:bottom w:val="single" w:sz="12" w:space="0" w:color="auto"/>
+            </w:tcBorders>
+          </w:tcPr>
+          <w:p>
+            <w:pPr>
+              <w:rPr>
+                <w:lang w:val="de-DE"/>
+              </w:rPr>
+            </w:pPr>
+            <w:r>
+              <w:rPr>
+                <w:lang w:val="de-DE"/>
+              </w:rPr>
+              <w:t>Select</w:t>
+            </w:r>
+          </w:p>
+        </w:tc>
+        <w:tc>
+          <w:tcPr>
+            <w:tcW w:w="2766" w:type="dxa"/>
+            <w:tcBorders>
+              <w:bottom w:val="single" w:sz="12" w:space="0" w:color="auto"/>
+              <w:right w:val="single" w:sz="18" w:space="0" w:color="auto"/>
+            </w:tcBorders>
+          </w:tcPr>
+          <w:p>
+            <w:pPr>
+              <w:rPr>
+                <w:lang w:val="de-DE"/>
+              </w:rPr>
+            </w:pPr>
+            <w:r>
+              <w:rPr>
+                <w:lang w:val="de-DE"/>
+              </w:rPr>
+              <w:t>Game, Competition</w:t>
+            </w:r>
+          </w:p>
+        </w:tc>
+      </w:tr>
+      <w:tr>
+        <w:tc>
+          <w:tcPr>
+            <w:tcW w:w="2765" w:type="dxa"/>
+            <w:tcBorders>
+              <w:top w:val="single" w:sz="12" w:space="0" w:color="auto"/>
+              <w:left w:val="single" w:sz="18" w:space="0" w:color="auto"/>
+            </w:tcBorders>
+          </w:tcPr>
+          <w:p>
+            <w:pPr>
+              <w:rPr>
+                <w:lang w:val="de-DE"/>
+              </w:rPr>
+            </w:pPr>
+            <w:r>
+              <w:rPr>
+                <w:lang w:val="de-DE"/>
+              </w:rPr>
+              <w:t>Turnierveranstalter</w:t>
+            </w:r>
+          </w:p>
+        </w:tc>
+        <w:tc>
+          <w:tcPr>
+            <w:tcW w:w="2765" w:type="dxa"/>
+            <w:tcBorders>
+              <w:top w:val="single" w:sz="12" w:space="0" w:color="auto"/>
+            </w:tcBorders>
+          </w:tcPr>
+          <w:p>
+            <w:pPr>
+              <w:rPr>
+                <w:lang w:val="de-DE"/>
+              </w:rPr>
+            </w:pPr>
+            <w:r>
+              <w:rPr>
+                <w:lang w:val="de-DE"/>
+              </w:rPr>
+              <w:t xml:space="preserve">Insert, update, </w:t>
+            </w:r>
+            <w:proofErr w:type="spellStart"/>
+            <w:r>
+              <w:rPr>
+                <w:lang w:val="de-DE"/>
+              </w:rPr>
+              <w:t>select</w:t>
+            </w:r>
+            <w:proofErr w:type="spellEnd"/>
+          </w:p>
+        </w:tc>
+        <w:tc>
+          <w:tcPr>
+            <w:tcW w:w="2766" w:type="dxa"/>
+            <w:tcBorders>
+              <w:top w:val="single" w:sz="12" w:space="0" w:color="auto"/>
+              <w:right w:val="single" w:sz="18" w:space="0" w:color="auto"/>
+            </w:tcBorders>
+          </w:tcPr>
+          <w:p>
+            <w:pPr>
+              <w:rPr>
+                <w:lang w:val="de-DE"/>
+              </w:rPr>
+            </w:pPr>
+            <w:r>
+              <w:rPr>
+                <w:lang w:val="de-DE"/>
+              </w:rPr>
+              <w:t>Competition, Game</w:t>
+            </w:r>
+            <w:r>
+              <w:rPr>
+                <w:lang w:val="de-DE"/>
+              </w:rPr>
+              <w:t>, Comp_Team</w:t>
+            </w:r>
+          </w:p>
+        </w:tc>
+      </w:tr>
+      <w:tr>
+        <w:tc>
+          <w:tcPr>
+            <w:tcW w:w="2765" w:type="dxa"/>
+            <w:tcBorders>
+              <w:left w:val="single" w:sz="18" w:space="0" w:color="auto"/>
+              <w:bottom w:val="single" w:sz="12" w:space="0" w:color="auto"/>
+            </w:tcBorders>
+          </w:tcPr>
+          <w:p>
+            <w:pPr>
+              <w:rPr>
+                <w:lang w:val="de-DE"/>
+              </w:rPr>
+            </w:pPr>
+          </w:p>
+        </w:tc>
+        <w:tc>
+          <w:tcPr>
+            <w:tcW w:w="2765" w:type="dxa"/>
+            <w:tcBorders>
+              <w:bottom w:val="single" w:sz="12" w:space="0" w:color="auto"/>
+            </w:tcBorders>
+          </w:tcPr>
+          <w:p>
+            <w:pPr>
+              <w:rPr>
+                <w:lang w:val="de-DE"/>
+              </w:rPr>
+            </w:pPr>
+            <w:r>
+              <w:rPr>
+                <w:lang w:val="de-DE"/>
+              </w:rPr>
+              <w:t>Select</w:t>
+            </w:r>
+          </w:p>
+        </w:tc>
+        <w:tc>
+          <w:tcPr>
+            <w:tcW w:w="2766" w:type="dxa"/>
+            <w:tcBorders>
+              <w:bottom w:val="single" w:sz="12" w:space="0" w:color="auto"/>
+              <w:right w:val="single" w:sz="18" w:space="0" w:color="auto"/>
+            </w:tcBorders>
+          </w:tcPr>
+          <w:p>
+            <w:pPr>
+              <w:rPr>
+                <w:lang w:val="de-DE"/>
+              </w:rPr>
+            </w:pPr>
+            <w:r>
+              <w:rPr>
+                <w:lang w:val="de-DE"/>
+              </w:rPr>
+              <w:t xml:space="preserve">Team, </w:t>
+            </w:r>
+            <w:proofErr w:type="spellStart"/>
+            <w:r>
+              <w:rPr>
+                <w:lang w:val="de-DE"/>
+              </w:rPr>
+              <w:t>Venue</w:t>
+            </w:r>
+            <w:proofErr w:type="spellEnd"/>
+          </w:p>
+        </w:tc>
+      </w:tr>
+      <w:tr>
+        <w:tc>
+          <w:tcPr>
+            <w:tcW w:w="2765" w:type="dxa"/>
+            <w:tcBorders>
+              <w:top w:val="single" w:sz="12" w:space="0" w:color="auto"/>
+              <w:left w:val="single" w:sz="18" w:space="0" w:color="auto"/>
+            </w:tcBorders>
+          </w:tcPr>
+          <w:p>
+            <w:pPr>
+              <w:rPr>
+                <w:lang w:val="de-DE"/>
+              </w:rPr>
+            </w:pPr>
+            <w:proofErr w:type="spellStart"/>
+            <w:r>
+              <w:rPr>
+                <w:lang w:val="de-DE"/>
+              </w:rPr>
+              <w:t>Spielberichtserstatter</w:t>
+            </w:r>
+            <w:proofErr w:type="spellEnd"/>
+          </w:p>
+        </w:tc>
+        <w:tc>
+          <w:tcPr>
+            <w:tcW w:w="2765" w:type="dxa"/>
+            <w:tcBorders>
+              <w:top w:val="single" w:sz="12" w:space="0" w:color="auto"/>
+            </w:tcBorders>
+          </w:tcPr>
+          <w:p>
+            <w:pPr>
+              <w:rPr>
+                <w:lang w:val="de-DE"/>
+              </w:rPr>
+            </w:pPr>
+            <w:r>
+              <w:rPr>
+                <w:lang w:val="de-DE"/>
+              </w:rPr>
+              <w:t>Insert</w:t>
+            </w:r>
+            <w:r>
+              <w:rPr>
+                <w:lang w:val="de-DE"/>
+              </w:rPr>
+              <w:t>, Update</w:t>
+            </w:r>
+            <w:r>
+              <w:rPr>
+                <w:lang w:val="de-DE"/>
+              </w:rPr>
+              <w:t>, Select</w:t>
+            </w:r>
+          </w:p>
+        </w:tc>
+        <w:tc>
+          <w:tcPr>
+            <w:tcW w:w="2766" w:type="dxa"/>
+            <w:tcBorders>
+              <w:top w:val="single" w:sz="12" w:space="0" w:color="auto"/>
+              <w:right w:val="single" w:sz="18" w:space="0" w:color="auto"/>
+            </w:tcBorders>
+          </w:tcPr>
+          <w:p>
+            <w:proofErr w:type="spellStart"/>
+            <w:r>
+              <w:t>Game</w:t>
+            </w:r>
+            <w:r>
+              <w:t>_</w:t>
+            </w:r>
+            <w:r>
+              <w:t>Event</w:t>
+            </w:r>
+            <w:proofErr w:type="spellEnd"/>
+          </w:p>
+        </w:tc>
+      </w:tr>
+      <w:tr>
+        <w:tc>
+          <w:tcPr>
+            <w:tcW w:w="2765" w:type="dxa"/>
+            <w:tcBorders>
+              <w:left w:val="single" w:sz="18" w:space="0" w:color="auto"/>
+            </w:tcBorders>
+          </w:tcPr>
+          <w:p>
+            <w:pPr>
+              <w:rPr>
+                <w:lang w:val="de-DE"/>
+              </w:rPr>
+            </w:pPr>
           </w:p>
         </w:tc>
         <w:tc>
@@ -2905,40 +3371,45 @@
           <w:p>
             <w:pPr>
               <w:rPr>
-                <w:b/>
-                <w:bCs/>
                 <w:lang w:val="de-DE"/>
               </w:rPr>
             </w:pPr>
             <w:r>
               <w:rPr>
-                <w:b/>
-                <w:bCs/>
                 <w:lang w:val="de-DE"/>
               </w:rPr>
-              <w:t>Berechtigung</w:t>
+              <w:t>Update</w:t>
             </w:r>
           </w:p>
         </w:tc>
         <w:tc>
           <w:tcPr>
             <w:tcW w:w="2766" w:type="dxa"/>
+            <w:tcBorders>
+              <w:right w:val="single" w:sz="18" w:space="0" w:color="auto"/>
+            </w:tcBorders>
           </w:tcPr>
           <w:p>
-            <w:pPr>
-              <w:rPr>
-                <w:b/>
-                <w:bCs/>
-                <w:lang w:val="de-DE"/>
-              </w:rPr>
-            </w:pPr>
-            <w:r>
-              <w:rPr>
-                <w:b/>
-                <w:bCs/>
-                <w:lang w:val="de-DE"/>
-              </w:rPr>
-              <w:t>Tabellen</w:t>
+            <w:proofErr w:type="gramStart"/>
+            <w:r>
+              <w:t>Game(</w:t>
+            </w:r>
+            <w:proofErr w:type="spellStart"/>
+            <w:proofErr w:type="gramEnd"/>
+            <w:r>
+              <w:t>home_score</w:t>
+            </w:r>
+            <w:proofErr w:type="spellEnd"/>
+            <w:r>
+              <w:t xml:space="preserve">, </w:t>
+            </w:r>
+            <w:proofErr w:type="spellStart"/>
+            <w:r>
+              <w:t>away_score</w:t>
+            </w:r>
+            <w:proofErr w:type="spellEnd"/>
+            <w:r>
+              <w:t>)</w:t>
             </w:r>
           </w:p>
         </w:tc>
@@ -2947,6 +3418,10 @@
         <w:tc>
           <w:tcPr>
             <w:tcW w:w="2765" w:type="dxa"/>
+            <w:tcBorders>
+              <w:left w:val="single" w:sz="18" w:space="0" w:color="auto"/>
+              <w:bottom w:val="single" w:sz="12" w:space="0" w:color="auto"/>
+            </w:tcBorders>
           </w:tcPr>
           <w:p>
             <w:pPr>
@@ -2954,23 +3429,14 @@
                 <w:lang w:val="de-DE"/>
               </w:rPr>
             </w:pPr>
-            <w:r>
-              <w:rPr>
-                <w:lang w:val="de-DE"/>
-              </w:rPr>
-              <w:t>Vereins</w:t>
-            </w:r>
-            <w:r>
-              <w:rPr>
-                <w:lang w:val="de-DE"/>
-              </w:rPr>
-              <w:t>manager</w:t>
-            </w:r>
           </w:p>
         </w:tc>
         <w:tc>
           <w:tcPr>
             <w:tcW w:w="2765" w:type="dxa"/>
+            <w:tcBorders>
+              <w:bottom w:val="single" w:sz="12" w:space="0" w:color="auto"/>
+            </w:tcBorders>
           </w:tcPr>
           <w:p>
             <w:pPr>
@@ -2982,31 +3448,30 @@
               <w:rPr>
                 <w:lang w:val="de-DE"/>
               </w:rPr>
-              <w:t>Insert</w:t>
+              <w:t>Select</w:t>
             </w:r>
           </w:p>
         </w:tc>
         <w:tc>
           <w:tcPr>
             <w:tcW w:w="2766" w:type="dxa"/>
+            <w:tcBorders>
+              <w:bottom w:val="single" w:sz="12" w:space="0" w:color="auto"/>
+              <w:right w:val="single" w:sz="18" w:space="0" w:color="auto"/>
+            </w:tcBorders>
           </w:tcPr>
           <w:p>
-            <w:pPr>
-              <w:rPr>
-                <w:lang w:val="de-DE"/>
-              </w:rPr>
-            </w:pPr>
-            <w:r>
-              <w:rPr>
-                <w:lang w:val="de-DE"/>
-              </w:rPr>
-              <w:t xml:space="preserve">Player, </w:t>
-            </w:r>
-            <w:r>
-              <w:rPr>
-                <w:lang w:val="de-DE"/>
-              </w:rPr>
-              <w:t>Player_Team</w:t>
+            <w:r>
+              <w:t>Player</w:t>
+            </w:r>
+            <w:r>
+              <w:t>, G</w:t>
+            </w:r>
+            <w:r>
+              <w:t>a</w:t>
+            </w:r>
+            <w:r>
+              <w:t>me</w:t>
             </w:r>
           </w:p>
         </w:tc>
@@ -3015,6 +3480,11 @@
         <w:tc>
           <w:tcPr>
             <w:tcW w:w="2765" w:type="dxa"/>
+            <w:tcBorders>
+              <w:top w:val="single" w:sz="12" w:space="0" w:color="auto"/>
+              <w:left w:val="single" w:sz="18" w:space="0" w:color="auto"/>
+              <w:bottom w:val="single" w:sz="12" w:space="0" w:color="auto"/>
+            </w:tcBorders>
           </w:tcPr>
           <w:p>
             <w:pPr>
@@ -3026,13 +3496,22 @@
               <w:rPr>
                 <w:lang w:val="de-DE"/>
               </w:rPr>
-              <w:t>Turnierveranstalter</w:t>
-            </w:r>
+              <w:t>V</w:t>
+            </w:r>
+            <w:proofErr w:type="spellStart"/>
+            <w:r>
+              <w:t>iewer</w:t>
+            </w:r>
+            <w:proofErr w:type="spellEnd"/>
           </w:p>
         </w:tc>
         <w:tc>
           <w:tcPr>
             <w:tcW w:w="2765" w:type="dxa"/>
+            <w:tcBorders>
+              <w:top w:val="single" w:sz="12" w:space="0" w:color="auto"/>
+              <w:bottom w:val="single" w:sz="12" w:space="0" w:color="auto"/>
+            </w:tcBorders>
           </w:tcPr>
           <w:p>
             <w:pPr>
@@ -3044,31 +3523,22 @@
               <w:rPr>
                 <w:lang w:val="de-DE"/>
               </w:rPr>
-              <w:t>Insert</w:t>
+              <w:t>Select</w:t>
             </w:r>
           </w:p>
         </w:tc>
         <w:tc>
           <w:tcPr>
             <w:tcW w:w="2766" w:type="dxa"/>
+            <w:tcBorders>
+              <w:top w:val="single" w:sz="12" w:space="0" w:color="auto"/>
+              <w:bottom w:val="single" w:sz="12" w:space="0" w:color="auto"/>
+              <w:right w:val="single" w:sz="18" w:space="0" w:color="auto"/>
+            </w:tcBorders>
           </w:tcPr>
           <w:p>
-            <w:pPr>
-              <w:rPr>
-                <w:lang w:val="de-DE"/>
-              </w:rPr>
-            </w:pPr>
-            <w:r>
-              <w:rPr>
-                <w:lang w:val="de-DE"/>
-              </w:rPr>
-              <w:t>Competition, Game</w:t>
-            </w:r>
-            <w:r>
-              <w:rPr>
-                <w:lang w:val="de-DE"/>
-              </w:rPr>
-              <w:t>, Comp_Team</w:t>
+            <w:r>
+              <w:t>All</w:t>
             </w:r>
           </w:p>
         </w:tc>
@@ -3077,6 +3547,10 @@
         <w:tc>
           <w:tcPr>
             <w:tcW w:w="2765" w:type="dxa"/>
+            <w:tcBorders>
+              <w:top w:val="single" w:sz="12" w:space="0" w:color="auto"/>
+              <w:left w:val="single" w:sz="18" w:space="0" w:color="auto"/>
+            </w:tcBorders>
           </w:tcPr>
           <w:p>
             <w:pPr>
@@ -3088,19 +3562,16 @@
               <w:rPr>
                 <w:lang w:val="de-DE"/>
               </w:rPr>
-              <w:t xml:space="preserve">Game </w:t>
-            </w:r>
-            <w:r>
-              <w:rPr>
-                <w:lang w:val="de-DE"/>
-              </w:rPr>
-              <w:t>Logger</w:t>
+              <w:t>Datenpfleger</w:t>
             </w:r>
           </w:p>
         </w:tc>
         <w:tc>
           <w:tcPr>
             <w:tcW w:w="2765" w:type="dxa"/>
+            <w:tcBorders>
+              <w:top w:val="single" w:sz="12" w:space="0" w:color="auto"/>
+            </w:tcBorders>
           </w:tcPr>
           <w:p>
             <w:pPr>
@@ -3112,38 +3583,21 @@
               <w:rPr>
                 <w:lang w:val="de-DE"/>
               </w:rPr>
-              <w:t>Insert</w:t>
-            </w:r>
-            <w:r>
-              <w:rPr>
-                <w:lang w:val="de-DE"/>
-              </w:rPr>
-              <w:t>, Update</w:t>
+              <w:t>Select, Update, Insert, Delete</w:t>
             </w:r>
           </w:p>
         </w:tc>
         <w:tc>
           <w:tcPr>
             <w:tcW w:w="2766" w:type="dxa"/>
+            <w:tcBorders>
+              <w:top w:val="single" w:sz="12" w:space="0" w:color="auto"/>
+              <w:right w:val="single" w:sz="18" w:space="0" w:color="auto"/>
+            </w:tcBorders>
           </w:tcPr>
           <w:p>
             <w:r>
-              <w:t>Game</w:t>
-            </w:r>
-            <w:r>
-              <w:t>_</w:t>
-            </w:r>
-            <w:r>
-              <w:t>Event</w:t>
-            </w:r>
-            <w:r>
-              <w:t xml:space="preserve">, </w:t>
-            </w:r>
-            <w:r>
-              <w:t>Game(home_s</w:t>
-            </w:r>
-            <w:r>
-              <w:t>core, away_score)</w:t>
+              <w:t>Venue, Team</w:t>
             </w:r>
           </w:p>
         </w:tc>
@@ -3152,6 +3606,10 @@
         <w:tc>
           <w:tcPr>
             <w:tcW w:w="2765" w:type="dxa"/>
+            <w:tcBorders>
+              <w:left w:val="single" w:sz="18" w:space="0" w:color="auto"/>
+              <w:bottom w:val="single" w:sz="12" w:space="0" w:color="auto"/>
+            </w:tcBorders>
           </w:tcPr>
           <w:p>
             <w:pPr>
@@ -3159,20 +3617,14 @@
                 <w:lang w:val="de-DE"/>
               </w:rPr>
             </w:pPr>
-            <w:r>
-              <w:rPr>
-                <w:lang w:val="de-DE"/>
-              </w:rPr>
-              <w:t>V</w:t>
-            </w:r>
-            <w:r>
-              <w:t>iewer</w:t>
-            </w:r>
           </w:p>
         </w:tc>
         <w:tc>
           <w:tcPr>
             <w:tcW w:w="2765" w:type="dxa"/>
+            <w:tcBorders>
+              <w:bottom w:val="single" w:sz="12" w:space="0" w:color="auto"/>
+            </w:tcBorders>
           </w:tcPr>
           <w:p>
             <w:pPr>
@@ -3184,23 +3636,21 @@
               <w:rPr>
                 <w:lang w:val="de-DE"/>
               </w:rPr>
-              <w:t>Select</w:t>
-            </w:r>
-            <w:r>
-              <w:rPr>
-                <w:lang w:val="de-DE"/>
-              </w:rPr>
-              <w:t>, Show</w:t>
+              <w:t>Select, Update, Insert</w:t>
             </w:r>
           </w:p>
         </w:tc>
         <w:tc>
           <w:tcPr>
             <w:tcW w:w="2766" w:type="dxa"/>
+            <w:tcBorders>
+              <w:bottom w:val="single" w:sz="12" w:space="0" w:color="auto"/>
+              <w:right w:val="single" w:sz="18" w:space="0" w:color="auto"/>
+            </w:tcBorders>
           </w:tcPr>
           <w:p>
             <w:r>
-              <w:t>All</w:t>
+              <w:t>Season, Sport</w:t>
             </w:r>
           </w:p>
         </w:tc>
@@ -3209,6 +3659,11 @@
         <w:tc>
           <w:tcPr>
             <w:tcW w:w="2765" w:type="dxa"/>
+            <w:tcBorders>
+              <w:top w:val="single" w:sz="12" w:space="0" w:color="auto"/>
+              <w:left w:val="single" w:sz="18" w:space="0" w:color="auto"/>
+              <w:bottom w:val="single" w:sz="18" w:space="0" w:color="auto"/>
+            </w:tcBorders>
           </w:tcPr>
           <w:p>
             <w:r>
@@ -3219,6 +3674,10 @@
         <w:tc>
           <w:tcPr>
             <w:tcW w:w="2765" w:type="dxa"/>
+            <w:tcBorders>
+              <w:top w:val="single" w:sz="12" w:space="0" w:color="auto"/>
+              <w:bottom w:val="single" w:sz="18" w:space="0" w:color="auto"/>
+            </w:tcBorders>
           </w:tcPr>
           <w:p>
             <w:r>
@@ -3229,6 +3688,11 @@
         <w:tc>
           <w:tcPr>
             <w:tcW w:w="2766" w:type="dxa"/>
+            <w:tcBorders>
+              <w:top w:val="single" w:sz="12" w:space="0" w:color="auto"/>
+              <w:bottom w:val="single" w:sz="18" w:space="0" w:color="auto"/>
+              <w:right w:val="single" w:sz="18" w:space="0" w:color="auto"/>
+            </w:tcBorders>
           </w:tcPr>
           <w:p>
             <w:r>

</xml_diff>